<commit_message>
Update fastim_framework_document.docx for io module design.
</commit_message>
<xml_diff>
--- a/Design/fastim_framework_document.docx
+++ b/Design/fastim_framework_document.docx
@@ -99,11 +99,6 @@
       </w:r>
     </w:p>
     <w:p>
-      <w:pPr>
-        <w:rPr>
-          <w:rFonts w:hint="eastAsia"/>
-        </w:rPr>
-      </w:pPr>
       <w:r>
         <w:rPr>
           <w:rFonts w:hint="eastAsia"/>
@@ -142,7 +137,7 @@
           <v:shape id="_x0000_i1025" type="#_x0000_t75" style="width:415.1pt;height:119.6pt" o:ole="">
             <v:imagedata r:id="rId8" o:title=""/>
           </v:shape>
-          <o:OLEObject Type="Embed" ProgID="Visio.Drawing.11" ShapeID="_x0000_i1025" DrawAspect="Content" ObjectID="_1465060222" r:id="rId9"/>
+          <o:OLEObject Type="Embed" ProgID="Visio.Drawing.11" ShapeID="_x0000_i1025" DrawAspect="Content" ObjectID="_1465300019" r:id="rId9"/>
         </w:object>
       </w:r>
     </w:p>
@@ -170,11 +165,6 @@
       </w:r>
     </w:p>
     <w:p>
-      <w:pPr>
-        <w:rPr>
-          <w:rFonts w:hint="eastAsia"/>
-        </w:rPr>
-      </w:pPr>
       <w:r>
         <w:rPr>
           <w:rFonts w:hint="eastAsia"/>
@@ -188,13 +178,7 @@
         <w:t>主要描述客户端与服务器的协作角色、交互情况、消息流向，定义了基本功能。</w:t>
       </w:r>
     </w:p>
-    <w:p>
-      <w:pPr>
-        <w:rPr>
-          <w:rFonts w:hint="eastAsia"/>
-        </w:rPr>
-      </w:pPr>
-    </w:p>
+    <w:p/>
     <w:p>
       <w:r>
         <w:rPr>
@@ -222,33 +206,19 @@
       </w:r>
     </w:p>
     <w:p>
-      <w:pPr>
-        <w:rPr>
-          <w:rFonts w:hint="eastAsia"/>
-        </w:rPr>
-      </w:pPr>
       <w:r>
         <w:object w:dxaOrig="8601" w:dyaOrig="2903">
           <v:shape id="_x0000_i1026" type="#_x0000_t75" style="width:415.1pt;height:140.25pt" o:ole="">
             <v:imagedata r:id="rId10" o:title=""/>
           </v:shape>
-          <o:OLEObject Type="Embed" ProgID="Visio.Drawing.11" ShapeID="_x0000_i1026" DrawAspect="Content" ObjectID="_1465060223" r:id="rId11"/>
+          <o:OLEObject Type="Embed" ProgID="Visio.Drawing.11" ShapeID="_x0000_i1026" DrawAspect="Content" ObjectID="_1465300020" r:id="rId11"/>
         </w:object>
       </w:r>
     </w:p>
-    <w:p>
-      <w:pPr>
-        <w:rPr>
-          <w:rFonts w:hint="eastAsia"/>
-        </w:rPr>
-      </w:pPr>
-    </w:p>
+    <w:p/>
     <w:p>
       <w:pPr>
         <w:ind w:firstLine="420"/>
-        <w:rPr>
-          <w:rFonts w:hint="eastAsia"/>
-        </w:rPr>
       </w:pPr>
       <w:r>
         <w:rPr>
@@ -287,7 +257,7 @@
           <v:shape id="_x0000_i1027" type="#_x0000_t75" style="width:341.85pt;height:79.5pt" o:ole="">
             <v:imagedata r:id="rId12" o:title=""/>
           </v:shape>
-          <o:OLEObject Type="Embed" ProgID="Visio.Drawing.11" ShapeID="_x0000_i1027" DrawAspect="Content" ObjectID="_1465060224" r:id="rId13"/>
+          <o:OLEObject Type="Embed" ProgID="Visio.Drawing.11" ShapeID="_x0000_i1027" DrawAspect="Content" ObjectID="_1465300021" r:id="rId13"/>
         </w:object>
       </w:r>
     </w:p>
@@ -320,11 +290,6 @@
       </w:r>
     </w:p>
     <w:p>
-      <w:pPr>
-        <w:rPr>
-          <w:rFonts w:hint="eastAsia"/>
-        </w:rPr>
-      </w:pPr>
       <w:r>
         <w:rPr>
           <w:rFonts w:hint="eastAsia"/>
@@ -344,7 +309,7 @@
           <v:shape id="_x0000_i1028" type="#_x0000_t75" style="width:415.1pt;height:238.55pt" o:ole="">
             <v:imagedata r:id="rId14" o:title=""/>
           </v:shape>
-          <o:OLEObject Type="Embed" ProgID="Visio.Drawing.11" ShapeID="_x0000_i1028" DrawAspect="Content" ObjectID="_1465060225" r:id="rId15"/>
+          <o:OLEObject Type="Embed" ProgID="Visio.Drawing.11" ShapeID="_x0000_i1028" DrawAspect="Content" ObjectID="_1465300022" r:id="rId15"/>
         </w:object>
       </w:r>
     </w:p>
@@ -360,11 +325,6 @@
       </w:r>
     </w:p>
     <w:p>
-      <w:pPr>
-        <w:rPr>
-          <w:rFonts w:hint="eastAsia"/>
-        </w:rPr>
-      </w:pPr>
       <w:r>
         <w:rPr>
           <w:rFonts w:hint="eastAsia"/>
@@ -385,26 +345,16 @@
       </w:r>
     </w:p>
     <w:p>
-      <w:pPr>
-        <w:rPr>
-          <w:rFonts w:hint="eastAsia"/>
-        </w:rPr>
-      </w:pPr>
       <w:r>
         <w:object w:dxaOrig="10916" w:dyaOrig="10382">
           <v:shape id="_x0000_i1029" type="#_x0000_t75" style="width:415.1pt;height:394.45pt" o:ole="">
             <v:imagedata r:id="rId16" o:title=""/>
           </v:shape>
-          <o:OLEObject Type="Embed" ProgID="Visio.Drawing.11" ShapeID="_x0000_i1029" DrawAspect="Content" ObjectID="_1465060226" r:id="rId17"/>
+          <o:OLEObject Type="Embed" ProgID="Visio.Drawing.11" ShapeID="_x0000_i1029" DrawAspect="Content" ObjectID="_1465300023" r:id="rId17"/>
         </w:object>
       </w:r>
     </w:p>
     <w:p>
-      <w:pPr>
-        <w:rPr>
-          <w:rFonts w:hint="eastAsia"/>
-        </w:rPr>
-      </w:pPr>
       <w:r>
         <w:rPr>
           <w:rFonts w:hint="eastAsia"/>
@@ -443,11 +393,6 @@
       </w:r>
     </w:p>
     <w:p>
-      <w:pPr>
-        <w:rPr>
-          <w:rFonts w:hint="eastAsia"/>
-        </w:rPr>
-      </w:pPr>
       <w:r>
         <w:rPr>
           <w:rFonts w:hint="eastAsia"/>
@@ -492,11 +437,6 @@
       </w:r>
     </w:p>
     <w:p>
-      <w:pPr>
-        <w:rPr>
-          <w:rFonts w:hint="eastAsia"/>
-        </w:rPr>
-      </w:pPr>
       <w:r>
         <w:rPr>
           <w:rFonts w:hint="eastAsia"/>
@@ -574,6 +514,242 @@
           <w:rFonts w:hint="eastAsia"/>
         </w:rPr>
         <w:t>后面是什么数据库，甚至没有数据库也可以</w:t>
+      </w:r>
+      <w:r>
+        <w:rPr>
+          <w:rFonts w:hint="eastAsia"/>
+        </w:rPr>
+        <w:t>。由于此层业务较多，后续需要再划分细化功能。</w:t>
+      </w:r>
+    </w:p>
+    <w:p>
+      <w:r>
+        <w:rPr>
+          <w:rFonts w:hint="eastAsia"/>
+        </w:rPr>
+        <w:t>DataLayer</w:t>
+      </w:r>
+      <w:r>
+        <w:rPr>
+          <w:rFonts w:hint="eastAsia"/>
+        </w:rPr>
+        <w:t>——数据层，主要负责数据库存储相关的操作，数据层的设计依赖业务逻辑层，为业务逻辑层提供</w:t>
+      </w:r>
+      <w:r>
+        <w:rPr>
+          <w:rFonts w:hint="eastAsia"/>
+        </w:rPr>
+        <w:t>数据模型接口，接口应分层，内层是最小化接口，外层封闭以后是适用业务接口。</w:t>
+      </w:r>
+    </w:p>
+    <w:p>
+      <w:pPr>
+        <w:pStyle w:val="2"/>
+      </w:pPr>
+      <w:r>
+        <w:rPr>
+          <w:rFonts w:hint="eastAsia"/>
+        </w:rPr>
+        <w:lastRenderedPageBreak/>
+        <w:t>线程框架设计</w:t>
+      </w:r>
+    </w:p>
+    <w:p>
+      <w:pPr>
+        <w:ind w:firstLine="420"/>
+      </w:pPr>
+      <w:r>
+        <w:rPr>
+          <w:rFonts w:hint="eastAsia"/>
+        </w:rPr>
+        <w:t>LogSystem</w:t>
+      </w:r>
+      <w:r>
+        <w:rPr>
+          <w:rFonts w:hint="eastAsia"/>
+        </w:rPr>
+        <w:t>单独进程实现，不在主框架线程设计范围</w:t>
+      </w:r>
+      <w:r>
+        <w:rPr>
+          <w:rFonts w:hint="eastAsia"/>
+        </w:rPr>
+        <w:t>内</w:t>
+      </w:r>
+      <w:r>
+        <w:rPr>
+          <w:rFonts w:hint="eastAsia"/>
+        </w:rPr>
+        <w:t>。</w:t>
+      </w:r>
+    </w:p>
+    <w:p/>
+    <w:p>
+      <w:pPr>
+        <w:ind w:firstLine="420"/>
+      </w:pPr>
+      <w:r>
+        <w:rPr>
+          <w:rFonts w:hint="eastAsia"/>
+        </w:rPr>
+        <w:t>全局使用线程</w:t>
+      </w:r>
+      <w:r>
+        <w:rPr>
+          <w:rFonts w:hint="eastAsia"/>
+        </w:rPr>
+        <w:t>方案</w:t>
+      </w:r>
+      <w:r>
+        <w:rPr>
+          <w:rFonts w:hint="eastAsia"/>
+        </w:rPr>
+        <w:t>可以考虑以下两种方案之一</w:t>
+      </w:r>
+      <w:r>
+        <w:rPr>
+          <w:rFonts w:hint="eastAsia"/>
+        </w:rPr>
+        <w:t>：</w:t>
+      </w:r>
+    </w:p>
+    <w:p>
+      <w:pPr>
+        <w:pStyle w:val="3"/>
+      </w:pPr>
+      <w:r>
+        <w:rPr>
+          <w:rFonts w:hint="eastAsia"/>
+        </w:rPr>
+        <w:t>客户连接线程一比一方案</w:t>
+      </w:r>
+    </w:p>
+    <w:p>
+      <w:pPr>
+        <w:ind w:firstLine="360"/>
+      </w:pPr>
+      <w:r>
+        <w:rPr>
+          <w:rFonts w:hint="eastAsia"/>
+        </w:rPr>
+        <w:t>这种方案逻辑相对清晰，一个客户对应一个线程；但这种设计方式不好的地方是如果过多用户持续连接的时候，为维护客户连接会消耗过多的线程资源。</w:t>
+      </w:r>
+    </w:p>
+    <w:p>
+      <w:pPr>
+        <w:pStyle w:val="a8"/>
+        <w:numPr>
+          <w:ilvl w:val="0"/>
+          <w:numId w:val="2"/>
+        </w:numPr>
+        <w:ind w:firstLineChars="0"/>
+      </w:pPr>
+      <w:r>
+        <w:rPr>
+          <w:rFonts w:hint="eastAsia"/>
+        </w:rPr>
+        <w:t>连接请求线程：此线程只负责客户的连接请求，不负责任何业务逻辑处理；接收请求以后，启动新线程处理此连接的所有活动。</w:t>
+      </w:r>
+      <w:r>
+        <w:rPr>
+          <w:rFonts w:hint="eastAsia"/>
+        </w:rPr>
+        <w:t>全局只一个这样的线程。</w:t>
+      </w:r>
+    </w:p>
+    <w:p>
+      <w:pPr>
+        <w:pStyle w:val="a8"/>
+        <w:numPr>
+          <w:ilvl w:val="0"/>
+          <w:numId w:val="2"/>
+        </w:numPr>
+        <w:ind w:firstLineChars="0"/>
+        <w:rPr>
+          <w:rFonts w:hint="eastAsia"/>
+        </w:rPr>
+      </w:pPr>
+      <w:r>
+        <w:rPr>
+          <w:rFonts w:hint="eastAsia"/>
+        </w:rPr>
+        <w:t>客户连接</w:t>
+      </w:r>
+      <w:r>
+        <w:rPr>
+          <w:rFonts w:hint="eastAsia"/>
+        </w:rPr>
+        <w:t>线程：</w:t>
+      </w:r>
+      <w:r>
+        <w:rPr>
+          <w:rFonts w:hint="eastAsia"/>
+        </w:rPr>
+        <w:t>当连接请求到达的时候创建此线程；</w:t>
+      </w:r>
+      <w:r>
+        <w:rPr>
+          <w:rFonts w:hint="eastAsia"/>
+        </w:rPr>
+        <w:t>此线程接收连接上的数据，并</w:t>
+      </w:r>
+      <w:r>
+        <w:rPr>
+          <w:rFonts w:hint="eastAsia"/>
+        </w:rPr>
+        <w:t>完成发送数据；对每个客户</w:t>
+      </w:r>
+      <w:r>
+        <w:rPr>
+          <w:rFonts w:hint="eastAsia"/>
+        </w:rPr>
+        <w:t>维护</w:t>
+      </w:r>
+      <w:r>
+        <w:rPr>
+          <w:rFonts w:hint="eastAsia"/>
+        </w:rPr>
+        <w:t>这样的</w:t>
+      </w:r>
+      <w:r>
+        <w:rPr>
+          <w:rFonts w:hint="eastAsia"/>
+        </w:rPr>
+        <w:t>一个线程</w:t>
+      </w:r>
+      <w:r>
+        <w:rPr>
+          <w:rFonts w:hint="eastAsia"/>
+        </w:rPr>
+        <w:t>，负责维护客户行为状态机数据；有多个少个客户处于连接状态，就有多少个客户连接线程。</w:t>
+      </w:r>
+      <w:r>
+        <w:rPr>
+          <w:rFonts w:hint="eastAsia"/>
+        </w:rPr>
+        <w:t>如果不需要跟其他客户连接线程交换信息则不需要与业务处理线程协调处理，如果有需要与其他客户连接线程协调处理，则把任务投递到业务处理线程——比如发送一个消息给好友。</w:t>
+      </w:r>
+    </w:p>
+    <w:p>
+      <w:pPr>
+        <w:pStyle w:val="a8"/>
+        <w:numPr>
+          <w:ilvl w:val="0"/>
+          <w:numId w:val="2"/>
+        </w:numPr>
+        <w:ind w:firstLineChars="0"/>
+      </w:pPr>
+      <w:r>
+        <w:rPr>
+          <w:rFonts w:hint="eastAsia"/>
+        </w:rPr>
+        <w:t>业务处理线程：此线程处理客户连接线程递交的请求，</w:t>
+      </w:r>
+      <w:r>
+        <w:rPr>
+          <w:rFonts w:hint="eastAsia"/>
+        </w:rPr>
+        <w:t>如转发消息，发起会话等</w:t>
       </w:r>
       <w:bookmarkStart w:id="0" w:name="_GoBack"/>
       <w:bookmarkEnd w:id="0"/>
@@ -581,32 +757,276 @@
         <w:rPr>
           <w:rFonts w:hint="eastAsia"/>
         </w:rPr>
-        <w:t>。由于此层业务较多，后续需要再划分细化功能。</w:t>
-      </w:r>
-    </w:p>
-    <w:p>
-      <w:pPr>
-        <w:rPr>
-          <w:rFonts w:hint="eastAsia"/>
-        </w:rPr>
-      </w:pPr>
-      <w:r>
-        <w:rPr>
-          <w:rFonts w:hint="eastAsia"/>
-        </w:rPr>
-        <w:t>DataLayer</w:t>
-      </w:r>
-      <w:r>
-        <w:rPr>
-          <w:rFonts w:hint="eastAsia"/>
-        </w:rPr>
-        <w:t>——数据层，主要负责数据库存储相关的操作，数据层的设计依赖业务逻辑层，为业务逻辑层提供</w:t>
-      </w:r>
-      <w:r>
-        <w:rPr>
-          <w:rFonts w:hint="eastAsia"/>
-        </w:rPr>
-        <w:t>数据模型接口，接口应分层，内层是最小化接口，外层封闭以后是适用业务接口。</w:t>
+        <w:t>。</w:t>
+      </w:r>
+    </w:p>
+    <w:p>
+      <w:pPr>
+        <w:pStyle w:val="a8"/>
+        <w:numPr>
+          <w:ilvl w:val="0"/>
+          <w:numId w:val="2"/>
+        </w:numPr>
+        <w:ind w:firstLineChars="0"/>
+      </w:pPr>
+      <w:r>
+        <w:rPr>
+          <w:rFonts w:hint="eastAsia"/>
+        </w:rPr>
+        <w:t>数据模块线程：因为数据读写处理操作大多数是</w:t>
+      </w:r>
+      <w:r>
+        <w:rPr>
+          <w:rFonts w:hint="eastAsia"/>
+        </w:rPr>
+        <w:t>IO</w:t>
+      </w:r>
+      <w:r>
+        <w:rPr>
+          <w:rFonts w:hint="eastAsia"/>
+        </w:rPr>
+        <w:t>行为，可以集中管理，只提供一个处理线程，外部请求线程</w:t>
+      </w:r>
+      <w:r>
+        <w:rPr>
+          <w:rFonts w:hint="eastAsia"/>
+        </w:rPr>
+        <w:t>(</w:t>
+      </w:r>
+      <w:r>
+        <w:rPr>
+          <w:rFonts w:hint="eastAsia"/>
+        </w:rPr>
+        <w:t>主要是客户连接线程</w:t>
+      </w:r>
+      <w:r>
+        <w:rPr>
+          <w:rFonts w:hint="eastAsia"/>
+        </w:rPr>
+        <w:t>)</w:t>
+      </w:r>
+      <w:r>
+        <w:rPr>
+          <w:rFonts w:hint="eastAsia"/>
+        </w:rPr>
+        <w:t>以同步形式投递请求到线程的任务队列后返回，数据模块线程从任务队列中获取任务处理完请求以后，同步投递数据结果给外部请求线程后返回。</w:t>
+      </w:r>
+    </w:p>
+    <w:p>
+      <w:r>
+        <w:rPr>
+          <w:rFonts w:hint="eastAsia"/>
+        </w:rPr>
+        <w:t>对应客户连接线程需要维护的状态机方案：</w:t>
+      </w:r>
+    </w:p>
+    <w:p>
+      <w:pPr>
+        <w:pStyle w:val="a8"/>
+        <w:numPr>
+          <w:ilvl w:val="0"/>
+          <w:numId w:val="4"/>
+        </w:numPr>
+        <w:ind w:firstLineChars="0"/>
+      </w:pPr>
+      <w:r>
+        <w:rPr>
+          <w:rFonts w:hint="eastAsia"/>
+        </w:rPr>
+        <w:t>TCP</w:t>
+      </w:r>
+      <w:r>
+        <w:rPr>
+          <w:rFonts w:hint="eastAsia"/>
+        </w:rPr>
+        <w:t>已</w:t>
+      </w:r>
+      <w:r>
+        <w:rPr>
+          <w:rFonts w:hint="eastAsia"/>
+        </w:rPr>
+        <w:t>连接</w:t>
+      </w:r>
+      <w:r>
+        <w:rPr>
+          <w:rFonts w:hint="eastAsia"/>
+        </w:rPr>
+        <w:t>(</w:t>
+      </w:r>
+      <w:r>
+        <w:rPr>
+          <w:rFonts w:hint="eastAsia"/>
+        </w:rPr>
+        <w:t>需要设计超时</w:t>
+      </w:r>
+      <w:r>
+        <w:rPr>
+          <w:rFonts w:hint="eastAsia"/>
+        </w:rPr>
+        <w:t>)</w:t>
+      </w:r>
+    </w:p>
+    <w:p>
+      <w:pPr>
+        <w:pStyle w:val="a8"/>
+        <w:numPr>
+          <w:ilvl w:val="0"/>
+          <w:numId w:val="4"/>
+        </w:numPr>
+        <w:ind w:firstLineChars="0"/>
+      </w:pPr>
+      <w:r>
+        <w:rPr>
+          <w:rFonts w:hint="eastAsia"/>
+        </w:rPr>
+        <w:t>用户已</w:t>
+      </w:r>
+      <w:r>
+        <w:rPr>
+          <w:rFonts w:hint="eastAsia"/>
+        </w:rPr>
+        <w:t>登入</w:t>
+      </w:r>
+    </w:p>
+    <w:p>
+      <w:pPr>
+        <w:pStyle w:val="a8"/>
+        <w:numPr>
+          <w:ilvl w:val="0"/>
+          <w:numId w:val="4"/>
+        </w:numPr>
+        <w:ind w:firstLineChars="0"/>
+      </w:pPr>
+      <w:r>
+        <w:rPr>
+          <w:rFonts w:hint="eastAsia"/>
+        </w:rPr>
+        <w:t>用户已登出</w:t>
+      </w:r>
+    </w:p>
+    <w:p>
+      <w:pPr>
+        <w:pStyle w:val="a8"/>
+        <w:numPr>
+          <w:ilvl w:val="0"/>
+          <w:numId w:val="4"/>
+        </w:numPr>
+        <w:ind w:firstLineChars="0"/>
+      </w:pPr>
+      <w:r>
+        <w:rPr>
+          <w:rFonts w:hint="eastAsia"/>
+        </w:rPr>
+        <w:t>TCP</w:t>
+      </w:r>
+      <w:r>
+        <w:rPr>
+          <w:rFonts w:hint="eastAsia"/>
+        </w:rPr>
+        <w:t>已</w:t>
+      </w:r>
+      <w:r>
+        <w:rPr>
+          <w:rFonts w:hint="eastAsia"/>
+        </w:rPr>
+        <w:t>断开</w:t>
+      </w:r>
+    </w:p>
+    <w:p>
+      <w:pPr>
+        <w:pStyle w:val="3"/>
+      </w:pPr>
+      <w:r>
+        <w:rPr>
+          <w:rFonts w:hint="eastAsia"/>
+        </w:rPr>
+        <w:t>半同步半反应堆线程池方案</w:t>
+      </w:r>
+    </w:p>
+    <w:p>
+      <w:r>
+        <w:rPr>
+          <w:rFonts w:hint="eastAsia"/>
+        </w:rPr>
+        <w:t>此方案要求所有客户请求都是无状态的，因为同一个连接上的不同请求可能会由不同的线程处理。如果不能做到无状态，可以考虑使用额外的数据管理调度关系。</w:t>
+      </w:r>
+    </w:p>
+    <w:p>
+      <w:pPr>
+        <w:pStyle w:val="a8"/>
+        <w:numPr>
+          <w:ilvl w:val="0"/>
+          <w:numId w:val="3"/>
+        </w:numPr>
+        <w:ind w:firstLineChars="0"/>
+      </w:pPr>
+      <w:r>
+        <w:rPr>
+          <w:rFonts w:hint="eastAsia"/>
+        </w:rPr>
+        <w:t>连接请求线程：</w:t>
+      </w:r>
+      <w:r>
+        <w:rPr>
+          <w:rFonts w:hint="eastAsia"/>
+        </w:rPr>
+        <w:t>此线程只</w:t>
+      </w:r>
+      <w:r>
+        <w:rPr>
+          <w:rFonts w:hint="eastAsia"/>
+        </w:rPr>
+        <w:t>负责客户的连接请求，不负责任何业务逻辑处理；收到连接请求以后，记录足够的信息后创建对应连接请求任务后插入连接请求任务队列，返回继续处理其他连接请求。</w:t>
+      </w:r>
+    </w:p>
+    <w:p>
+      <w:pPr>
+        <w:pStyle w:val="a8"/>
+        <w:numPr>
+          <w:ilvl w:val="0"/>
+          <w:numId w:val="3"/>
+        </w:numPr>
+        <w:ind w:firstLineChars="0"/>
+      </w:pPr>
+      <w:r>
+        <w:rPr>
+          <w:rFonts w:hint="eastAsia"/>
+        </w:rPr>
+        <w:t>连接处理线程：此线程维护连接请求队列，循环从连接请求队列中取出连接请求，创建连接信息结构</w:t>
+      </w:r>
+      <w:r>
+        <w:rPr>
+          <w:rFonts w:hint="eastAsia"/>
+        </w:rPr>
+        <w:t>并维护此结构，并且继续监听所有已连接客户的数据到达，数据到达以后使用对应的连接信息结构数据，交给线程池中的一个空闲线程处理。</w:t>
+      </w:r>
+    </w:p>
+    <w:p>
+      <w:pPr>
+        <w:pStyle w:val="a8"/>
+        <w:numPr>
+          <w:ilvl w:val="0"/>
+          <w:numId w:val="3"/>
+        </w:numPr>
+        <w:ind w:firstLineChars="0"/>
+      </w:pPr>
+      <w:r>
+        <w:rPr>
+          <w:rFonts w:hint="eastAsia"/>
+        </w:rPr>
+        <w:t>线程池中的处理线程：此线程池中任</w:t>
+      </w:r>
+      <w:r>
+        <w:rPr>
+          <w:rFonts w:hint="eastAsia"/>
+        </w:rPr>
+        <w:t>何</w:t>
+      </w:r>
+      <w:r>
+        <w:rPr>
+          <w:rFonts w:hint="eastAsia"/>
+        </w:rPr>
+        <w:t>线程都可以根据传入的连接信息结构处理任何连接业务逻辑，包括解析请求包，处理请求，处理数据，响应请求等。</w:t>
       </w:r>
     </w:p>
     <w:p/>
@@ -828,8 +1248,284 @@
       </w:pPr>
     </w:lvl>
   </w:abstractNum>
+  <w:abstractNum w:abstractNumId="1">
+    <w:nsid w:val="34321B61"/>
+    <w:multiLevelType w:val="hybridMultilevel"/>
+    <w:tmpl w:val="06542268"/>
+    <w:lvl w:ilvl="0" w:tplc="F92249B4">
+      <w:start w:val="1"/>
+      <w:numFmt w:val="decimal"/>
+      <w:lvlText w:val="%1."/>
+      <w:lvlJc w:val="left"/>
+      <w:pPr>
+        <w:ind w:left="360" w:hanging="360"/>
+      </w:pPr>
+      <w:rPr>
+        <w:rFonts w:hint="default"/>
+      </w:rPr>
+    </w:lvl>
+    <w:lvl w:ilvl="1" w:tplc="04090019" w:tentative="1">
+      <w:start w:val="1"/>
+      <w:numFmt w:val="lowerLetter"/>
+      <w:lvlText w:val="%2)"/>
+      <w:lvlJc w:val="left"/>
+      <w:pPr>
+        <w:ind w:left="840" w:hanging="420"/>
+      </w:pPr>
+    </w:lvl>
+    <w:lvl w:ilvl="2" w:tplc="0409001B" w:tentative="1">
+      <w:start w:val="1"/>
+      <w:numFmt w:val="lowerRoman"/>
+      <w:lvlText w:val="%3."/>
+      <w:lvlJc w:val="right"/>
+      <w:pPr>
+        <w:ind w:left="1260" w:hanging="420"/>
+      </w:pPr>
+    </w:lvl>
+    <w:lvl w:ilvl="3" w:tplc="0409000F" w:tentative="1">
+      <w:start w:val="1"/>
+      <w:numFmt w:val="decimal"/>
+      <w:lvlText w:val="%4."/>
+      <w:lvlJc w:val="left"/>
+      <w:pPr>
+        <w:ind w:left="1680" w:hanging="420"/>
+      </w:pPr>
+    </w:lvl>
+    <w:lvl w:ilvl="4" w:tplc="04090019" w:tentative="1">
+      <w:start w:val="1"/>
+      <w:numFmt w:val="lowerLetter"/>
+      <w:lvlText w:val="%5)"/>
+      <w:lvlJc w:val="left"/>
+      <w:pPr>
+        <w:ind w:left="2100" w:hanging="420"/>
+      </w:pPr>
+    </w:lvl>
+    <w:lvl w:ilvl="5" w:tplc="0409001B" w:tentative="1">
+      <w:start w:val="1"/>
+      <w:numFmt w:val="lowerRoman"/>
+      <w:lvlText w:val="%6."/>
+      <w:lvlJc w:val="right"/>
+      <w:pPr>
+        <w:ind w:left="2520" w:hanging="420"/>
+      </w:pPr>
+    </w:lvl>
+    <w:lvl w:ilvl="6" w:tplc="0409000F" w:tentative="1">
+      <w:start w:val="1"/>
+      <w:numFmt w:val="decimal"/>
+      <w:lvlText w:val="%7."/>
+      <w:lvlJc w:val="left"/>
+      <w:pPr>
+        <w:ind w:left="2940" w:hanging="420"/>
+      </w:pPr>
+    </w:lvl>
+    <w:lvl w:ilvl="7" w:tplc="04090019" w:tentative="1">
+      <w:start w:val="1"/>
+      <w:numFmt w:val="lowerLetter"/>
+      <w:lvlText w:val="%8)"/>
+      <w:lvlJc w:val="left"/>
+      <w:pPr>
+        <w:ind w:left="3360" w:hanging="420"/>
+      </w:pPr>
+    </w:lvl>
+    <w:lvl w:ilvl="8" w:tplc="0409001B" w:tentative="1">
+      <w:start w:val="1"/>
+      <w:numFmt w:val="lowerRoman"/>
+      <w:lvlText w:val="%9."/>
+      <w:lvlJc w:val="right"/>
+      <w:pPr>
+        <w:ind w:left="3780" w:hanging="420"/>
+      </w:pPr>
+    </w:lvl>
+  </w:abstractNum>
+  <w:abstractNum w:abstractNumId="2">
+    <w:nsid w:val="54F756B4"/>
+    <w:multiLevelType w:val="hybridMultilevel"/>
+    <w:tmpl w:val="5B867882"/>
+    <w:lvl w:ilvl="0" w:tplc="31D2C4C6">
+      <w:start w:val="1"/>
+      <w:numFmt w:val="decimal"/>
+      <w:lvlText w:val="%1."/>
+      <w:lvlJc w:val="left"/>
+      <w:pPr>
+        <w:ind w:left="360" w:hanging="360"/>
+      </w:pPr>
+      <w:rPr>
+        <w:rFonts w:hint="default"/>
+      </w:rPr>
+    </w:lvl>
+    <w:lvl w:ilvl="1" w:tplc="04090019" w:tentative="1">
+      <w:start w:val="1"/>
+      <w:numFmt w:val="lowerLetter"/>
+      <w:lvlText w:val="%2)"/>
+      <w:lvlJc w:val="left"/>
+      <w:pPr>
+        <w:ind w:left="840" w:hanging="420"/>
+      </w:pPr>
+    </w:lvl>
+    <w:lvl w:ilvl="2" w:tplc="0409001B" w:tentative="1">
+      <w:start w:val="1"/>
+      <w:numFmt w:val="lowerRoman"/>
+      <w:lvlText w:val="%3."/>
+      <w:lvlJc w:val="right"/>
+      <w:pPr>
+        <w:ind w:left="1260" w:hanging="420"/>
+      </w:pPr>
+    </w:lvl>
+    <w:lvl w:ilvl="3" w:tplc="0409000F" w:tentative="1">
+      <w:start w:val="1"/>
+      <w:numFmt w:val="decimal"/>
+      <w:lvlText w:val="%4."/>
+      <w:lvlJc w:val="left"/>
+      <w:pPr>
+        <w:ind w:left="1680" w:hanging="420"/>
+      </w:pPr>
+    </w:lvl>
+    <w:lvl w:ilvl="4" w:tplc="04090019" w:tentative="1">
+      <w:start w:val="1"/>
+      <w:numFmt w:val="lowerLetter"/>
+      <w:lvlText w:val="%5)"/>
+      <w:lvlJc w:val="left"/>
+      <w:pPr>
+        <w:ind w:left="2100" w:hanging="420"/>
+      </w:pPr>
+    </w:lvl>
+    <w:lvl w:ilvl="5" w:tplc="0409001B" w:tentative="1">
+      <w:start w:val="1"/>
+      <w:numFmt w:val="lowerRoman"/>
+      <w:lvlText w:val="%6."/>
+      <w:lvlJc w:val="right"/>
+      <w:pPr>
+        <w:ind w:left="2520" w:hanging="420"/>
+      </w:pPr>
+    </w:lvl>
+    <w:lvl w:ilvl="6" w:tplc="0409000F" w:tentative="1">
+      <w:start w:val="1"/>
+      <w:numFmt w:val="decimal"/>
+      <w:lvlText w:val="%7."/>
+      <w:lvlJc w:val="left"/>
+      <w:pPr>
+        <w:ind w:left="2940" w:hanging="420"/>
+      </w:pPr>
+    </w:lvl>
+    <w:lvl w:ilvl="7" w:tplc="04090019" w:tentative="1">
+      <w:start w:val="1"/>
+      <w:numFmt w:val="lowerLetter"/>
+      <w:lvlText w:val="%8)"/>
+      <w:lvlJc w:val="left"/>
+      <w:pPr>
+        <w:ind w:left="3360" w:hanging="420"/>
+      </w:pPr>
+    </w:lvl>
+    <w:lvl w:ilvl="8" w:tplc="0409001B" w:tentative="1">
+      <w:start w:val="1"/>
+      <w:numFmt w:val="lowerRoman"/>
+      <w:lvlText w:val="%9."/>
+      <w:lvlJc w:val="right"/>
+      <w:pPr>
+        <w:ind w:left="3780" w:hanging="420"/>
+      </w:pPr>
+    </w:lvl>
+  </w:abstractNum>
+  <w:abstractNum w:abstractNumId="3">
+    <w:nsid w:val="67A26C9C"/>
+    <w:multiLevelType w:val="hybridMultilevel"/>
+    <w:tmpl w:val="54CEEE90"/>
+    <w:lvl w:ilvl="0" w:tplc="F3965496">
+      <w:start w:val="1"/>
+      <w:numFmt w:val="decimal"/>
+      <w:lvlText w:val="%1."/>
+      <w:lvlJc w:val="left"/>
+      <w:pPr>
+        <w:ind w:left="360" w:hanging="360"/>
+      </w:pPr>
+      <w:rPr>
+        <w:rFonts w:hint="default"/>
+      </w:rPr>
+    </w:lvl>
+    <w:lvl w:ilvl="1" w:tplc="04090019" w:tentative="1">
+      <w:start w:val="1"/>
+      <w:numFmt w:val="lowerLetter"/>
+      <w:lvlText w:val="%2)"/>
+      <w:lvlJc w:val="left"/>
+      <w:pPr>
+        <w:ind w:left="840" w:hanging="420"/>
+      </w:pPr>
+    </w:lvl>
+    <w:lvl w:ilvl="2" w:tplc="0409001B" w:tentative="1">
+      <w:start w:val="1"/>
+      <w:numFmt w:val="lowerRoman"/>
+      <w:lvlText w:val="%3."/>
+      <w:lvlJc w:val="right"/>
+      <w:pPr>
+        <w:ind w:left="1260" w:hanging="420"/>
+      </w:pPr>
+    </w:lvl>
+    <w:lvl w:ilvl="3" w:tplc="0409000F" w:tentative="1">
+      <w:start w:val="1"/>
+      <w:numFmt w:val="decimal"/>
+      <w:lvlText w:val="%4."/>
+      <w:lvlJc w:val="left"/>
+      <w:pPr>
+        <w:ind w:left="1680" w:hanging="420"/>
+      </w:pPr>
+    </w:lvl>
+    <w:lvl w:ilvl="4" w:tplc="04090019" w:tentative="1">
+      <w:start w:val="1"/>
+      <w:numFmt w:val="lowerLetter"/>
+      <w:lvlText w:val="%5)"/>
+      <w:lvlJc w:val="left"/>
+      <w:pPr>
+        <w:ind w:left="2100" w:hanging="420"/>
+      </w:pPr>
+    </w:lvl>
+    <w:lvl w:ilvl="5" w:tplc="0409001B" w:tentative="1">
+      <w:start w:val="1"/>
+      <w:numFmt w:val="lowerRoman"/>
+      <w:lvlText w:val="%6."/>
+      <w:lvlJc w:val="right"/>
+      <w:pPr>
+        <w:ind w:left="2520" w:hanging="420"/>
+      </w:pPr>
+    </w:lvl>
+    <w:lvl w:ilvl="6" w:tplc="0409000F" w:tentative="1">
+      <w:start w:val="1"/>
+      <w:numFmt w:val="decimal"/>
+      <w:lvlText w:val="%7."/>
+      <w:lvlJc w:val="left"/>
+      <w:pPr>
+        <w:ind w:left="2940" w:hanging="420"/>
+      </w:pPr>
+    </w:lvl>
+    <w:lvl w:ilvl="7" w:tplc="04090019" w:tentative="1">
+      <w:start w:val="1"/>
+      <w:numFmt w:val="lowerLetter"/>
+      <w:lvlText w:val="%8)"/>
+      <w:lvlJc w:val="left"/>
+      <w:pPr>
+        <w:ind w:left="3360" w:hanging="420"/>
+      </w:pPr>
+    </w:lvl>
+    <w:lvl w:ilvl="8" w:tplc="0409001B" w:tentative="1">
+      <w:start w:val="1"/>
+      <w:numFmt w:val="lowerRoman"/>
+      <w:lvlText w:val="%9."/>
+      <w:lvlJc w:val="right"/>
+      <w:pPr>
+        <w:ind w:left="3780" w:hanging="420"/>
+      </w:pPr>
+    </w:lvl>
+  </w:abstractNum>
   <w:num w:numId="1">
     <w:abstractNumId w:val="0"/>
+  </w:num>
+  <w:num w:numId="2">
+    <w:abstractNumId w:val="2"/>
+  </w:num>
+  <w:num w:numId="3">
+    <w:abstractNumId w:val="3"/>
+  </w:num>
+  <w:num w:numId="4">
+    <w:abstractNumId w:val="1"/>
   </w:num>
 </w:numbering>
 </file>

</xml_diff>